<commit_message>
State machine schematic & table update
</commit_message>
<xml_diff>
--- a/Lab_6/Waveforms Diagrams & RTL Schematic.docx
+++ b/Lab_6/Waveforms Diagrams & RTL Schematic.docx
@@ -1054,7 +1054,7 @@
                                 <wp:inline distT="0" distB="0" distL="0" distR="0" wp14:anchorId="39ABE037" wp14:editId="3ED76699">
                                   <wp:extent cx="3192960" cy="1688123"/>
                                   <wp:effectExtent l="0" t="0" r="7620" b="7620"/>
-                                  <wp:docPr id="6" name="Picture 6"/>
+                                  <wp:docPr id="22" name="Picture 22"/>
                                   <wp:cNvGraphicFramePr>
                                     <a:graphicFrameLocks xmlns:a="http://schemas.openxmlformats.org/drawingml/2006/main" noChangeAspect="1"/>
                                   </wp:cNvGraphicFramePr>
@@ -1124,7 +1124,7 @@
                           <wp:inline distT="0" distB="0" distL="0" distR="0" wp14:anchorId="39ABE037" wp14:editId="3ED76699">
                             <wp:extent cx="3192960" cy="1688123"/>
                             <wp:effectExtent l="0" t="0" r="7620" b="7620"/>
-                            <wp:docPr id="6" name="Picture 6"/>
+                            <wp:docPr id="22" name="Picture 22"/>
                             <wp:cNvGraphicFramePr>
                               <a:graphicFrameLocks xmlns:a="http://schemas.openxmlformats.org/drawingml/2006/main" noChangeAspect="1"/>
                             </wp:cNvGraphicFramePr>
@@ -1904,19 +1904,25 @@
       <w:pPr>
         <w:jc w:val="center"/>
       </w:pPr>
-      <w:bookmarkStart w:id="0" w:name="_GoBack"/>
+    </w:p>
+    <w:p>
+      <w:pPr>
+        <w:jc w:val="center"/>
+      </w:pPr>
+    </w:p>
+    <w:p>
       <w:r>
         <w:rPr>
           <w:noProof/>
         </w:rPr>
         <w:drawing>
-          <wp:anchor distT="0" distB="0" distL="114300" distR="114300" simplePos="0" relativeHeight="251686912" behindDoc="0" locked="0" layoutInCell="1" allowOverlap="1" wp14:anchorId="202E3A23" wp14:editId="0B845FFF">
+          <wp:anchor distT="0" distB="0" distL="114300" distR="114300" simplePos="0" relativeHeight="251686912" behindDoc="0" locked="0" layoutInCell="1" allowOverlap="1" wp14:anchorId="202E3A23" wp14:editId="5D690D52">
             <wp:simplePos x="0" y="0"/>
             <wp:positionH relativeFrom="margin">
               <wp:align>right</wp:align>
             </wp:positionH>
             <wp:positionV relativeFrom="paragraph">
-              <wp:posOffset>1266544</wp:posOffset>
+              <wp:posOffset>696064</wp:posOffset>
             </wp:positionV>
             <wp:extent cx="8229600" cy="2831465"/>
             <wp:effectExtent l="0" t="0" r="0" b="6985"/>
@@ -1959,10 +1965,1954 @@
           </wp:anchor>
         </w:drawing>
       </w:r>
+      <w:r>
+        <w:br w:type="page"/>
+      </w:r>
+    </w:p>
+    <w:p>
+      <w:pPr>
+        <w:jc w:val="center"/>
+      </w:pPr>
+      <w:r>
+        <w:lastRenderedPageBreak/>
+        <w:t>State Diagram</w:t>
+      </w:r>
+    </w:p>
+    <w:p>
+      <w:pPr>
+        <w:jc w:val="center"/>
+      </w:pPr>
+    </w:p>
+    <w:p>
+      <w:pPr>
+        <w:jc w:val="center"/>
+      </w:pPr>
+    </w:p>
+    <w:p>
+      <w:pPr>
+        <w:jc w:val="center"/>
+      </w:pPr>
+    </w:p>
+    <w:p>
+      <w:bookmarkStart w:id="0" w:name="_GoBack"/>
+      <w:r>
+        <w:rPr>
+          <w:noProof/>
+        </w:rPr>
+        <w:drawing>
+          <wp:anchor distT="0" distB="0" distL="114300" distR="114300" simplePos="0" relativeHeight="251687936" behindDoc="0" locked="0" layoutInCell="1" allowOverlap="1" wp14:anchorId="1C24848F" wp14:editId="482EC96F">
+            <wp:simplePos x="0" y="0"/>
+            <wp:positionH relativeFrom="margin">
+              <wp:align>center</wp:align>
+            </wp:positionH>
+            <wp:positionV relativeFrom="paragraph">
+              <wp:posOffset>431195</wp:posOffset>
+            </wp:positionV>
+            <wp:extent cx="8757500" cy="2806995"/>
+            <wp:effectExtent l="0" t="0" r="5715" b="0"/>
+            <wp:wrapNone/>
+            <wp:docPr id="8" name="Picture 8"/>
+            <wp:cNvGraphicFramePr>
+              <a:graphicFrameLocks xmlns:a="http://schemas.openxmlformats.org/drawingml/2006/main" noChangeAspect="1"/>
+            </wp:cNvGraphicFramePr>
+            <a:graphic xmlns:a="http://schemas.openxmlformats.org/drawingml/2006/main">
+              <a:graphicData uri="http://schemas.openxmlformats.org/drawingml/2006/picture">
+                <pic:pic xmlns:pic="http://schemas.openxmlformats.org/drawingml/2006/picture">
+                  <pic:nvPicPr>
+                    <pic:cNvPr id="1" name=""/>
+                    <pic:cNvPicPr/>
+                  </pic:nvPicPr>
+                  <pic:blipFill>
+                    <a:blip r:embed="rId8">
+                      <a:extLst>
+                        <a:ext uri="{28A0092B-C50C-407E-A947-70E740481C1C}">
+                          <a14:useLocalDpi xmlns:a14="http://schemas.microsoft.com/office/drawing/2010/main" val="0"/>
+                        </a:ext>
+                      </a:extLst>
+                    </a:blip>
+                    <a:stretch>
+                      <a:fillRect/>
+                    </a:stretch>
+                  </pic:blipFill>
+                  <pic:spPr>
+                    <a:xfrm>
+                      <a:off x="0" y="0"/>
+                      <a:ext cx="8757500" cy="2806995"/>
+                    </a:xfrm>
+                    <a:prstGeom prst="rect">
+                      <a:avLst/>
+                    </a:prstGeom>
+                  </pic:spPr>
+                </pic:pic>
+              </a:graphicData>
+            </a:graphic>
+            <wp14:sizeRelH relativeFrom="margin">
+              <wp14:pctWidth>0</wp14:pctWidth>
+            </wp14:sizeRelH>
+            <wp14:sizeRelV relativeFrom="margin">
+              <wp14:pctHeight>0</wp14:pctHeight>
+            </wp14:sizeRelV>
+          </wp:anchor>
+        </w:drawing>
+      </w:r>
       <w:bookmarkEnd w:id="0"/>
+      <w:r>
+        <w:br w:type="page"/>
+      </w:r>
+    </w:p>
+    <w:p>
+      <w:pPr>
+        <w:jc w:val="center"/>
+        <w:sectPr>
+          <w:pgSz w:w="15840" w:h="12240" w:orient="landscape"/>
+          <w:pgMar w:top="1440" w:right="1440" w:bottom="1440" w:left="1440" w:header="708" w:footer="708" w:gutter="0"/>
+          <w:cols w:space="708"/>
+          <w:docGrid w:linePitch="360"/>
+        </w:sectPr>
+      </w:pPr>
+    </w:p>
+    <w:p>
+      <w:pPr>
+        <w:jc w:val="center"/>
+      </w:pPr>
+      <w:r>
+        <w:lastRenderedPageBreak/>
+        <w:t>State Table</w:t>
+      </w:r>
+    </w:p>
+    <w:tbl>
+      <w:tblPr>
+        <w:tblStyle w:val="TableGrid"/>
+        <w:tblW w:w="0" w:type="auto"/>
+        <w:jc w:val="center"/>
+        <w:tblLook w:val="04A0" w:firstRow="1" w:lastRow="0" w:firstColumn="1" w:lastColumn="0" w:noHBand="0" w:noVBand="1"/>
+      </w:tblPr>
+      <w:tblGrid>
+        <w:gridCol w:w="2547"/>
+        <w:gridCol w:w="2835"/>
+        <w:gridCol w:w="2835"/>
+      </w:tblGrid>
+      <w:tr>
+        <w:trPr>
+          <w:jc w:val="center"/>
+        </w:trPr>
+        <w:tc>
+          <w:tcPr>
+            <w:tcW w:w="2547" w:type="dxa"/>
+          </w:tcPr>
+          <w:p>
+            <w:pPr>
+              <w:jc w:val="center"/>
+              <w:rPr>
+                <w:b/>
+                <w:bCs/>
+              </w:rPr>
+            </w:pPr>
+            <w:r>
+              <w:rPr>
+                <w:b/>
+                <w:bCs/>
+              </w:rPr>
+              <w:t>Source State</w:t>
+            </w:r>
+          </w:p>
+        </w:tc>
+        <w:tc>
+          <w:tcPr>
+            <w:tcW w:w="2835" w:type="dxa"/>
+          </w:tcPr>
+          <w:p>
+            <w:pPr>
+              <w:jc w:val="center"/>
+              <w:rPr>
+                <w:b/>
+                <w:bCs/>
+              </w:rPr>
+            </w:pPr>
+            <w:r>
+              <w:rPr>
+                <w:b/>
+                <w:bCs/>
+              </w:rPr>
+              <w:t>Destination State</w:t>
+            </w:r>
+          </w:p>
+        </w:tc>
+        <w:tc>
+          <w:tcPr>
+            <w:tcW w:w="2835" w:type="dxa"/>
+          </w:tcPr>
+          <w:p>
+            <w:pPr>
+              <w:jc w:val="center"/>
+              <w:rPr>
+                <w:b/>
+                <w:bCs/>
+              </w:rPr>
+            </w:pPr>
+            <w:r>
+              <w:rPr>
+                <w:b/>
+                <w:bCs/>
+              </w:rPr>
+              <w:t>Condition</w:t>
+            </w:r>
+          </w:p>
+        </w:tc>
+      </w:tr>
+      <w:tr>
+        <w:trPr>
+          <w:jc w:val="center"/>
+        </w:trPr>
+        <w:tc>
+          <w:tcPr>
+            <w:tcW w:w="2547" w:type="dxa"/>
+          </w:tcPr>
+          <w:p>
+            <w:pPr>
+              <w:jc w:val="center"/>
+            </w:pPr>
+            <w:r>
+              <w:t>S_CYCLE_0</w:t>
+            </w:r>
+          </w:p>
+        </w:tc>
+        <w:tc>
+          <w:tcPr>
+            <w:tcW w:w="2835" w:type="dxa"/>
+          </w:tcPr>
+          <w:p>
+            <w:pPr>
+              <w:jc w:val="center"/>
+            </w:pPr>
+            <w:r>
+              <w:t>S_CYCLE_1</w:t>
+            </w:r>
+          </w:p>
+        </w:tc>
+        <w:tc>
+          <w:tcPr>
+            <w:tcW w:w="2835" w:type="dxa"/>
+          </w:tcPr>
+          <w:p>
+            <w:pPr>
+              <w:jc w:val="center"/>
+            </w:pPr>
+            <w:r>
+              <w:t>(</w:t>
+            </w:r>
+            <w:proofErr w:type="spellStart"/>
+            <w:r>
+              <w:t>resetn</w:t>
+            </w:r>
+            <w:proofErr w:type="spellEnd"/>
+            <w:r>
+              <w:t>)</w:t>
+            </w:r>
+          </w:p>
+        </w:tc>
+      </w:tr>
+      <w:tr>
+        <w:trPr>
+          <w:jc w:val="center"/>
+        </w:trPr>
+        <w:tc>
+          <w:tcPr>
+            <w:tcW w:w="2547" w:type="dxa"/>
+          </w:tcPr>
+          <w:p>
+            <w:pPr>
+              <w:jc w:val="center"/>
+            </w:pPr>
+            <w:r>
+              <w:t>S_CYCLE_0</w:t>
+            </w:r>
+          </w:p>
+        </w:tc>
+        <w:tc>
+          <w:tcPr>
+            <w:tcW w:w="2835" w:type="dxa"/>
+          </w:tcPr>
+          <w:p>
+            <w:pPr>
+              <w:jc w:val="center"/>
+            </w:pPr>
+            <w:r>
+              <w:t>S_LOAD_A</w:t>
+            </w:r>
+          </w:p>
+        </w:tc>
+        <w:tc>
+          <w:tcPr>
+            <w:tcW w:w="2835" w:type="dxa"/>
+          </w:tcPr>
+          <w:p>
+            <w:pPr>
+              <w:jc w:val="center"/>
+            </w:pPr>
+            <w:proofErr w:type="gramStart"/>
+            <w:r>
+              <w:t>(!</w:t>
+            </w:r>
+            <w:proofErr w:type="spellStart"/>
+            <w:r>
+              <w:t>resetn</w:t>
+            </w:r>
+            <w:proofErr w:type="spellEnd"/>
+            <w:proofErr w:type="gramEnd"/>
+            <w:r>
+              <w:t>)</w:t>
+            </w:r>
+          </w:p>
+        </w:tc>
+      </w:tr>
+      <w:tr>
+        <w:trPr>
+          <w:jc w:val="center"/>
+        </w:trPr>
+        <w:tc>
+          <w:tcPr>
+            <w:tcW w:w="2547" w:type="dxa"/>
+          </w:tcPr>
+          <w:p>
+            <w:pPr>
+              <w:jc w:val="center"/>
+            </w:pPr>
+            <w:r>
+              <w:t>S_CYCLE_1</w:t>
+            </w:r>
+          </w:p>
+        </w:tc>
+        <w:tc>
+          <w:tcPr>
+            <w:tcW w:w="2835" w:type="dxa"/>
+          </w:tcPr>
+          <w:p>
+            <w:pPr>
+              <w:jc w:val="center"/>
+            </w:pPr>
+            <w:r>
+              <w:t>S_CYCLE_2</w:t>
+            </w:r>
+          </w:p>
+        </w:tc>
+        <w:tc>
+          <w:tcPr>
+            <w:tcW w:w="2835" w:type="dxa"/>
+          </w:tcPr>
+          <w:p>
+            <w:pPr>
+              <w:jc w:val="center"/>
+            </w:pPr>
+            <w:r>
+              <w:t>(</w:t>
+            </w:r>
+            <w:proofErr w:type="spellStart"/>
+            <w:r>
+              <w:t>resetn</w:t>
+            </w:r>
+            <w:proofErr w:type="spellEnd"/>
+            <w:r>
+              <w:t>)</w:t>
+            </w:r>
+          </w:p>
+        </w:tc>
+      </w:tr>
+      <w:tr>
+        <w:trPr>
+          <w:jc w:val="center"/>
+        </w:trPr>
+        <w:tc>
+          <w:tcPr>
+            <w:tcW w:w="2547" w:type="dxa"/>
+          </w:tcPr>
+          <w:p>
+            <w:pPr>
+              <w:jc w:val="center"/>
+            </w:pPr>
+            <w:r>
+              <w:t>S_CYCLE_1</w:t>
+            </w:r>
+          </w:p>
+        </w:tc>
+        <w:tc>
+          <w:tcPr>
+            <w:tcW w:w="2835" w:type="dxa"/>
+          </w:tcPr>
+          <w:p>
+            <w:pPr>
+              <w:jc w:val="center"/>
+            </w:pPr>
+            <w:r>
+              <w:t>S_LOAD_A</w:t>
+            </w:r>
+          </w:p>
+        </w:tc>
+        <w:tc>
+          <w:tcPr>
+            <w:tcW w:w="2835" w:type="dxa"/>
+          </w:tcPr>
+          <w:p>
+            <w:pPr>
+              <w:jc w:val="center"/>
+            </w:pPr>
+            <w:proofErr w:type="gramStart"/>
+            <w:r>
+              <w:t>(!</w:t>
+            </w:r>
+            <w:proofErr w:type="spellStart"/>
+            <w:r>
+              <w:t>resetn</w:t>
+            </w:r>
+            <w:proofErr w:type="spellEnd"/>
+            <w:proofErr w:type="gramEnd"/>
+            <w:r>
+              <w:t>)</w:t>
+            </w:r>
+          </w:p>
+        </w:tc>
+      </w:tr>
+      <w:tr>
+        <w:trPr>
+          <w:jc w:val="center"/>
+        </w:trPr>
+        <w:tc>
+          <w:tcPr>
+            <w:tcW w:w="2547" w:type="dxa"/>
+          </w:tcPr>
+          <w:p>
+            <w:pPr>
+              <w:jc w:val="center"/>
+            </w:pPr>
+            <w:r>
+              <w:t>S_CYCLE_2</w:t>
+            </w:r>
+          </w:p>
+        </w:tc>
+        <w:tc>
+          <w:tcPr>
+            <w:tcW w:w="2835" w:type="dxa"/>
+          </w:tcPr>
+          <w:p>
+            <w:pPr>
+              <w:jc w:val="center"/>
+            </w:pPr>
+            <w:r>
+              <w:t>S_CYCLE_3</w:t>
+            </w:r>
+          </w:p>
+        </w:tc>
+        <w:tc>
+          <w:tcPr>
+            <w:tcW w:w="2835" w:type="dxa"/>
+          </w:tcPr>
+          <w:p>
+            <w:pPr>
+              <w:jc w:val="center"/>
+            </w:pPr>
+            <w:r>
+              <w:t>(</w:t>
+            </w:r>
+            <w:proofErr w:type="spellStart"/>
+            <w:r>
+              <w:t>resetn</w:t>
+            </w:r>
+            <w:proofErr w:type="spellEnd"/>
+            <w:r>
+              <w:t>)</w:t>
+            </w:r>
+          </w:p>
+        </w:tc>
+      </w:tr>
+      <w:tr>
+        <w:trPr>
+          <w:jc w:val="center"/>
+        </w:trPr>
+        <w:tc>
+          <w:tcPr>
+            <w:tcW w:w="2547" w:type="dxa"/>
+          </w:tcPr>
+          <w:p>
+            <w:pPr>
+              <w:jc w:val="center"/>
+            </w:pPr>
+            <w:r>
+              <w:t>S_CYCLE_2</w:t>
+            </w:r>
+          </w:p>
+        </w:tc>
+        <w:tc>
+          <w:tcPr>
+            <w:tcW w:w="2835" w:type="dxa"/>
+          </w:tcPr>
+          <w:p>
+            <w:pPr>
+              <w:jc w:val="center"/>
+            </w:pPr>
+            <w:r>
+              <w:t>S_LOAD_A</w:t>
+            </w:r>
+          </w:p>
+        </w:tc>
+        <w:tc>
+          <w:tcPr>
+            <w:tcW w:w="2835" w:type="dxa"/>
+          </w:tcPr>
+          <w:p>
+            <w:pPr>
+              <w:jc w:val="center"/>
+            </w:pPr>
+            <w:proofErr w:type="gramStart"/>
+            <w:r>
+              <w:t>(!</w:t>
+            </w:r>
+            <w:proofErr w:type="spellStart"/>
+            <w:r>
+              <w:t>resetn</w:t>
+            </w:r>
+            <w:proofErr w:type="spellEnd"/>
+            <w:proofErr w:type="gramEnd"/>
+            <w:r>
+              <w:t>)</w:t>
+            </w:r>
+          </w:p>
+        </w:tc>
+      </w:tr>
+      <w:tr>
+        <w:trPr>
+          <w:jc w:val="center"/>
+        </w:trPr>
+        <w:tc>
+          <w:tcPr>
+            <w:tcW w:w="2547" w:type="dxa"/>
+          </w:tcPr>
+          <w:p>
+            <w:pPr>
+              <w:jc w:val="center"/>
+            </w:pPr>
+            <w:r>
+              <w:t>S_CYCLE_3</w:t>
+            </w:r>
+          </w:p>
+        </w:tc>
+        <w:tc>
+          <w:tcPr>
+            <w:tcW w:w="2835" w:type="dxa"/>
+          </w:tcPr>
+          <w:p>
+            <w:pPr>
+              <w:jc w:val="center"/>
+            </w:pPr>
+            <w:r>
+              <w:t>S_CYCLE_4</w:t>
+            </w:r>
+          </w:p>
+        </w:tc>
+        <w:tc>
+          <w:tcPr>
+            <w:tcW w:w="2835" w:type="dxa"/>
+          </w:tcPr>
+          <w:p>
+            <w:pPr>
+              <w:jc w:val="center"/>
+            </w:pPr>
+            <w:r>
+              <w:t>(</w:t>
+            </w:r>
+            <w:proofErr w:type="spellStart"/>
+            <w:r>
+              <w:t>resetn</w:t>
+            </w:r>
+            <w:proofErr w:type="spellEnd"/>
+            <w:r>
+              <w:t>)</w:t>
+            </w:r>
+          </w:p>
+        </w:tc>
+      </w:tr>
+      <w:tr>
+        <w:trPr>
+          <w:jc w:val="center"/>
+        </w:trPr>
+        <w:tc>
+          <w:tcPr>
+            <w:tcW w:w="2547" w:type="dxa"/>
+          </w:tcPr>
+          <w:p>
+            <w:pPr>
+              <w:jc w:val="center"/>
+            </w:pPr>
+            <w:r>
+              <w:t>S_CYCLE_3</w:t>
+            </w:r>
+          </w:p>
+        </w:tc>
+        <w:tc>
+          <w:tcPr>
+            <w:tcW w:w="2835" w:type="dxa"/>
+          </w:tcPr>
+          <w:p>
+            <w:pPr>
+              <w:jc w:val="center"/>
+            </w:pPr>
+            <w:r>
+              <w:t>S_LOAD_A</w:t>
+            </w:r>
+          </w:p>
+        </w:tc>
+        <w:tc>
+          <w:tcPr>
+            <w:tcW w:w="2835" w:type="dxa"/>
+          </w:tcPr>
+          <w:p>
+            <w:pPr>
+              <w:jc w:val="center"/>
+            </w:pPr>
+            <w:proofErr w:type="gramStart"/>
+            <w:r>
+              <w:t>(!</w:t>
+            </w:r>
+            <w:proofErr w:type="spellStart"/>
+            <w:r>
+              <w:t>resetn</w:t>
+            </w:r>
+            <w:proofErr w:type="spellEnd"/>
+            <w:proofErr w:type="gramEnd"/>
+            <w:r>
+              <w:t>)</w:t>
+            </w:r>
+          </w:p>
+        </w:tc>
+      </w:tr>
+      <w:tr>
+        <w:trPr>
+          <w:jc w:val="center"/>
+        </w:trPr>
+        <w:tc>
+          <w:tcPr>
+            <w:tcW w:w="2547" w:type="dxa"/>
+          </w:tcPr>
+          <w:p>
+            <w:pPr>
+              <w:jc w:val="center"/>
+            </w:pPr>
+            <w:r>
+              <w:t>S_CYCLE_4</w:t>
+            </w:r>
+          </w:p>
+        </w:tc>
+        <w:tc>
+          <w:tcPr>
+            <w:tcW w:w="2835" w:type="dxa"/>
+          </w:tcPr>
+          <w:p>
+            <w:pPr>
+              <w:jc w:val="center"/>
+            </w:pPr>
+            <w:r>
+              <w:t>S_LOAD_A</w:t>
+            </w:r>
+          </w:p>
+        </w:tc>
+        <w:tc>
+          <w:tcPr>
+            <w:tcW w:w="2835" w:type="dxa"/>
+          </w:tcPr>
+          <w:p>
+            <w:pPr>
+              <w:jc w:val="center"/>
+            </w:pPr>
+          </w:p>
+        </w:tc>
+      </w:tr>
+      <w:tr>
+        <w:trPr>
+          <w:jc w:val="center"/>
+        </w:trPr>
+        <w:tc>
+          <w:tcPr>
+            <w:tcW w:w="2547" w:type="dxa"/>
+          </w:tcPr>
+          <w:p>
+            <w:pPr>
+              <w:jc w:val="center"/>
+            </w:pPr>
+            <w:r>
+              <w:t>S_LOAD_A</w:t>
+            </w:r>
+          </w:p>
+        </w:tc>
+        <w:tc>
+          <w:tcPr>
+            <w:tcW w:w="2835" w:type="dxa"/>
+          </w:tcPr>
+          <w:p>
+            <w:pPr>
+              <w:jc w:val="center"/>
+            </w:pPr>
+            <w:r>
+              <w:t>S_LOAD_A_WAIT</w:t>
+            </w:r>
+          </w:p>
+        </w:tc>
+        <w:tc>
+          <w:tcPr>
+            <w:tcW w:w="2835" w:type="dxa"/>
+          </w:tcPr>
+          <w:p>
+            <w:pPr>
+              <w:jc w:val="center"/>
+            </w:pPr>
+            <w:r>
+              <w:t>(go</w:t>
+            </w:r>
+            <w:r>
+              <w:t>)(</w:t>
+            </w:r>
+            <w:proofErr w:type="spellStart"/>
+            <w:r>
+              <w:t>resetn</w:t>
+            </w:r>
+            <w:proofErr w:type="spellEnd"/>
+            <w:r>
+              <w:t>)</w:t>
+            </w:r>
+          </w:p>
+        </w:tc>
+      </w:tr>
+      <w:tr>
+        <w:trPr>
+          <w:jc w:val="center"/>
+        </w:trPr>
+        <w:tc>
+          <w:tcPr>
+            <w:tcW w:w="2547" w:type="dxa"/>
+          </w:tcPr>
+          <w:p>
+            <w:pPr>
+              <w:jc w:val="center"/>
+            </w:pPr>
+            <w:r>
+              <w:t>S_LOAD_A</w:t>
+            </w:r>
+          </w:p>
+        </w:tc>
+        <w:tc>
+          <w:tcPr>
+            <w:tcW w:w="2835" w:type="dxa"/>
+          </w:tcPr>
+          <w:p>
+            <w:pPr>
+              <w:jc w:val="center"/>
+            </w:pPr>
+            <w:r>
+              <w:t>S_LOAD_A</w:t>
+            </w:r>
+          </w:p>
+        </w:tc>
+        <w:tc>
+          <w:tcPr>
+            <w:tcW w:w="2835" w:type="dxa"/>
+          </w:tcPr>
+          <w:p>
+            <w:pPr>
+              <w:jc w:val="center"/>
+            </w:pPr>
+            <w:proofErr w:type="gramStart"/>
+            <w:r>
+              <w:t>(!go</w:t>
+            </w:r>
+            <w:proofErr w:type="gramEnd"/>
+            <w:r>
+              <w:t>) + (go</w:t>
+            </w:r>
+            <w:r>
+              <w:t>)(</w:t>
+            </w:r>
+            <w:r>
+              <w:t>!</w:t>
+            </w:r>
+            <w:proofErr w:type="spellStart"/>
+            <w:r>
+              <w:t>resetn</w:t>
+            </w:r>
+            <w:proofErr w:type="spellEnd"/>
+            <w:r>
+              <w:t>)</w:t>
+            </w:r>
+          </w:p>
+        </w:tc>
+      </w:tr>
+      <w:tr>
+        <w:trPr>
+          <w:jc w:val="center"/>
+        </w:trPr>
+        <w:tc>
+          <w:tcPr>
+            <w:tcW w:w="2547" w:type="dxa"/>
+          </w:tcPr>
+          <w:p>
+            <w:pPr>
+              <w:jc w:val="center"/>
+            </w:pPr>
+            <w:r>
+              <w:t>S_LOAD_A_WAIT</w:t>
+            </w:r>
+          </w:p>
+        </w:tc>
+        <w:tc>
+          <w:tcPr>
+            <w:tcW w:w="2835" w:type="dxa"/>
+          </w:tcPr>
+          <w:p>
+            <w:pPr>
+              <w:jc w:val="center"/>
+            </w:pPr>
+            <w:r>
+              <w:t>S_LOAD_B</w:t>
+            </w:r>
+          </w:p>
+        </w:tc>
+        <w:tc>
+          <w:tcPr>
+            <w:tcW w:w="2835" w:type="dxa"/>
+          </w:tcPr>
+          <w:p>
+            <w:pPr>
+              <w:jc w:val="center"/>
+            </w:pPr>
+            <w:proofErr w:type="gramStart"/>
+            <w:r>
+              <w:t>(!go</w:t>
+            </w:r>
+            <w:proofErr w:type="gramEnd"/>
+            <w:r>
+              <w:t>)(</w:t>
+            </w:r>
+            <w:proofErr w:type="spellStart"/>
+            <w:r>
+              <w:t>resetn</w:t>
+            </w:r>
+            <w:proofErr w:type="spellEnd"/>
+            <w:r>
+              <w:t>)</w:t>
+            </w:r>
+          </w:p>
+        </w:tc>
+      </w:tr>
+      <w:tr>
+        <w:trPr>
+          <w:jc w:val="center"/>
+        </w:trPr>
+        <w:tc>
+          <w:tcPr>
+            <w:tcW w:w="2547" w:type="dxa"/>
+          </w:tcPr>
+          <w:p>
+            <w:pPr>
+              <w:jc w:val="center"/>
+            </w:pPr>
+            <w:r>
+              <w:t>S_LOAD_A_WAIT</w:t>
+            </w:r>
+          </w:p>
+        </w:tc>
+        <w:tc>
+          <w:tcPr>
+            <w:tcW w:w="2835" w:type="dxa"/>
+          </w:tcPr>
+          <w:p>
+            <w:pPr>
+              <w:jc w:val="center"/>
+            </w:pPr>
+            <w:r>
+              <w:t>S_LOAD_A_WAIT</w:t>
+            </w:r>
+          </w:p>
+        </w:tc>
+        <w:tc>
+          <w:tcPr>
+            <w:tcW w:w="2835" w:type="dxa"/>
+          </w:tcPr>
+          <w:p>
+            <w:pPr>
+              <w:jc w:val="center"/>
+            </w:pPr>
+            <w:r>
+              <w:t>(go</w:t>
+            </w:r>
+            <w:r>
+              <w:t>)(</w:t>
+            </w:r>
+            <w:proofErr w:type="spellStart"/>
+            <w:r>
+              <w:t>resetn</w:t>
+            </w:r>
+            <w:proofErr w:type="spellEnd"/>
+            <w:r>
+              <w:t>)</w:t>
+            </w:r>
+          </w:p>
+        </w:tc>
+      </w:tr>
+      <w:tr>
+        <w:trPr>
+          <w:jc w:val="center"/>
+        </w:trPr>
+        <w:tc>
+          <w:tcPr>
+            <w:tcW w:w="2547" w:type="dxa"/>
+          </w:tcPr>
+          <w:p>
+            <w:pPr>
+              <w:jc w:val="center"/>
+            </w:pPr>
+            <w:r>
+              <w:t>S_LOAD_A_WAIT</w:t>
+            </w:r>
+          </w:p>
+        </w:tc>
+        <w:tc>
+          <w:tcPr>
+            <w:tcW w:w="2835" w:type="dxa"/>
+          </w:tcPr>
+          <w:p>
+            <w:pPr>
+              <w:jc w:val="center"/>
+            </w:pPr>
+            <w:r>
+              <w:t>S_LOAD_A</w:t>
+            </w:r>
+          </w:p>
+        </w:tc>
+        <w:tc>
+          <w:tcPr>
+            <w:tcW w:w="2835" w:type="dxa"/>
+          </w:tcPr>
+          <w:p>
+            <w:pPr>
+              <w:jc w:val="center"/>
+            </w:pPr>
+            <w:proofErr w:type="gramStart"/>
+            <w:r>
+              <w:t>(!</w:t>
+            </w:r>
+            <w:proofErr w:type="spellStart"/>
+            <w:r>
+              <w:t>resetn</w:t>
+            </w:r>
+            <w:proofErr w:type="spellEnd"/>
+            <w:proofErr w:type="gramEnd"/>
+            <w:r>
+              <w:t>)</w:t>
+            </w:r>
+          </w:p>
+        </w:tc>
+      </w:tr>
+      <w:tr>
+        <w:trPr>
+          <w:jc w:val="center"/>
+        </w:trPr>
+        <w:tc>
+          <w:tcPr>
+            <w:tcW w:w="2547" w:type="dxa"/>
+          </w:tcPr>
+          <w:p>
+            <w:pPr>
+              <w:jc w:val="center"/>
+            </w:pPr>
+            <w:r>
+              <w:t>S_LOAD_B</w:t>
+            </w:r>
+          </w:p>
+        </w:tc>
+        <w:tc>
+          <w:tcPr>
+            <w:tcW w:w="2835" w:type="dxa"/>
+          </w:tcPr>
+          <w:p>
+            <w:pPr>
+              <w:jc w:val="center"/>
+            </w:pPr>
+            <w:r>
+              <w:t>S_LOAD_B_WAIT</w:t>
+            </w:r>
+          </w:p>
+        </w:tc>
+        <w:tc>
+          <w:tcPr>
+            <w:tcW w:w="2835" w:type="dxa"/>
+          </w:tcPr>
+          <w:p>
+            <w:pPr>
+              <w:jc w:val="center"/>
+            </w:pPr>
+            <w:r>
+              <w:t>(go</w:t>
+            </w:r>
+            <w:r>
+              <w:t>)(</w:t>
+            </w:r>
+            <w:proofErr w:type="spellStart"/>
+            <w:r>
+              <w:t>resetn</w:t>
+            </w:r>
+            <w:proofErr w:type="spellEnd"/>
+            <w:r>
+              <w:t>)</w:t>
+            </w:r>
+          </w:p>
+        </w:tc>
+      </w:tr>
+      <w:tr>
+        <w:trPr>
+          <w:jc w:val="center"/>
+        </w:trPr>
+        <w:tc>
+          <w:tcPr>
+            <w:tcW w:w="2547" w:type="dxa"/>
+          </w:tcPr>
+          <w:p>
+            <w:pPr>
+              <w:jc w:val="center"/>
+            </w:pPr>
+            <w:r>
+              <w:t>S_LOAD_B</w:t>
+            </w:r>
+          </w:p>
+        </w:tc>
+        <w:tc>
+          <w:tcPr>
+            <w:tcW w:w="2835" w:type="dxa"/>
+          </w:tcPr>
+          <w:p>
+            <w:pPr>
+              <w:jc w:val="center"/>
+            </w:pPr>
+            <w:r>
+              <w:t>S_LOAD_B</w:t>
+            </w:r>
+          </w:p>
+        </w:tc>
+        <w:tc>
+          <w:tcPr>
+            <w:tcW w:w="2835" w:type="dxa"/>
+          </w:tcPr>
+          <w:p>
+            <w:pPr>
+              <w:jc w:val="center"/>
+            </w:pPr>
+            <w:proofErr w:type="gramStart"/>
+            <w:r>
+              <w:t>(!go</w:t>
+            </w:r>
+            <w:proofErr w:type="gramEnd"/>
+            <w:r>
+              <w:t>)(</w:t>
+            </w:r>
+            <w:proofErr w:type="spellStart"/>
+            <w:r>
+              <w:t>resetn</w:t>
+            </w:r>
+            <w:proofErr w:type="spellEnd"/>
+            <w:r>
+              <w:t>)</w:t>
+            </w:r>
+          </w:p>
+        </w:tc>
+      </w:tr>
+      <w:tr>
+        <w:trPr>
+          <w:jc w:val="center"/>
+        </w:trPr>
+        <w:tc>
+          <w:tcPr>
+            <w:tcW w:w="2547" w:type="dxa"/>
+          </w:tcPr>
+          <w:p>
+            <w:pPr>
+              <w:jc w:val="center"/>
+            </w:pPr>
+            <w:r>
+              <w:t>S_LOAD_B</w:t>
+            </w:r>
+          </w:p>
+        </w:tc>
+        <w:tc>
+          <w:tcPr>
+            <w:tcW w:w="2835" w:type="dxa"/>
+          </w:tcPr>
+          <w:p>
+            <w:pPr>
+              <w:jc w:val="center"/>
+            </w:pPr>
+            <w:r>
+              <w:t>S_LOAD_A</w:t>
+            </w:r>
+          </w:p>
+        </w:tc>
+        <w:tc>
+          <w:tcPr>
+            <w:tcW w:w="2835" w:type="dxa"/>
+          </w:tcPr>
+          <w:p>
+            <w:pPr>
+              <w:jc w:val="center"/>
+            </w:pPr>
+            <w:proofErr w:type="gramStart"/>
+            <w:r>
+              <w:t>(!</w:t>
+            </w:r>
+            <w:proofErr w:type="spellStart"/>
+            <w:r>
+              <w:t>resetn</w:t>
+            </w:r>
+            <w:proofErr w:type="spellEnd"/>
+            <w:proofErr w:type="gramEnd"/>
+            <w:r>
+              <w:t>)</w:t>
+            </w:r>
+          </w:p>
+        </w:tc>
+      </w:tr>
+      <w:tr>
+        <w:trPr>
+          <w:jc w:val="center"/>
+        </w:trPr>
+        <w:tc>
+          <w:tcPr>
+            <w:tcW w:w="2547" w:type="dxa"/>
+          </w:tcPr>
+          <w:p>
+            <w:pPr>
+              <w:jc w:val="center"/>
+            </w:pPr>
+            <w:r>
+              <w:t>S_LOAD_B_WAIT</w:t>
+            </w:r>
+          </w:p>
+        </w:tc>
+        <w:tc>
+          <w:tcPr>
+            <w:tcW w:w="2835" w:type="dxa"/>
+          </w:tcPr>
+          <w:p>
+            <w:pPr>
+              <w:jc w:val="center"/>
+            </w:pPr>
+            <w:r>
+              <w:t>S_LOAD_C</w:t>
+            </w:r>
+          </w:p>
+        </w:tc>
+        <w:tc>
+          <w:tcPr>
+            <w:tcW w:w="2835" w:type="dxa"/>
+          </w:tcPr>
+          <w:p>
+            <w:pPr>
+              <w:jc w:val="center"/>
+            </w:pPr>
+            <w:proofErr w:type="gramStart"/>
+            <w:r>
+              <w:t>(!go</w:t>
+            </w:r>
+            <w:proofErr w:type="gramEnd"/>
+            <w:r>
+              <w:t>)(</w:t>
+            </w:r>
+            <w:proofErr w:type="spellStart"/>
+            <w:r>
+              <w:t>resetn</w:t>
+            </w:r>
+            <w:proofErr w:type="spellEnd"/>
+            <w:r>
+              <w:t>)</w:t>
+            </w:r>
+          </w:p>
+        </w:tc>
+      </w:tr>
+      <w:tr>
+        <w:trPr>
+          <w:jc w:val="center"/>
+        </w:trPr>
+        <w:tc>
+          <w:tcPr>
+            <w:tcW w:w="2547" w:type="dxa"/>
+          </w:tcPr>
+          <w:p>
+            <w:pPr>
+              <w:jc w:val="center"/>
+            </w:pPr>
+            <w:r>
+              <w:t>S_LOAD_B_WAIT</w:t>
+            </w:r>
+          </w:p>
+        </w:tc>
+        <w:tc>
+          <w:tcPr>
+            <w:tcW w:w="2835" w:type="dxa"/>
+          </w:tcPr>
+          <w:p>
+            <w:pPr>
+              <w:jc w:val="center"/>
+            </w:pPr>
+            <w:r>
+              <w:t>S_LOAD_B_WAIT</w:t>
+            </w:r>
+          </w:p>
+        </w:tc>
+        <w:tc>
+          <w:tcPr>
+            <w:tcW w:w="2835" w:type="dxa"/>
+          </w:tcPr>
+          <w:p>
+            <w:pPr>
+              <w:jc w:val="center"/>
+            </w:pPr>
+            <w:r>
+              <w:t>(go</w:t>
+            </w:r>
+            <w:r>
+              <w:t>)(</w:t>
+            </w:r>
+            <w:proofErr w:type="spellStart"/>
+            <w:r>
+              <w:t>resetn</w:t>
+            </w:r>
+            <w:proofErr w:type="spellEnd"/>
+            <w:r>
+              <w:t>)</w:t>
+            </w:r>
+          </w:p>
+        </w:tc>
+      </w:tr>
+      <w:tr>
+        <w:trPr>
+          <w:jc w:val="center"/>
+        </w:trPr>
+        <w:tc>
+          <w:tcPr>
+            <w:tcW w:w="2547" w:type="dxa"/>
+          </w:tcPr>
+          <w:p>
+            <w:pPr>
+              <w:jc w:val="center"/>
+            </w:pPr>
+            <w:r>
+              <w:t>S_LOAD_B_WAIT</w:t>
+            </w:r>
+          </w:p>
+        </w:tc>
+        <w:tc>
+          <w:tcPr>
+            <w:tcW w:w="2835" w:type="dxa"/>
+          </w:tcPr>
+          <w:p>
+            <w:pPr>
+              <w:jc w:val="center"/>
+            </w:pPr>
+            <w:r>
+              <w:t>S_LOAD_A</w:t>
+            </w:r>
+          </w:p>
+        </w:tc>
+        <w:tc>
+          <w:tcPr>
+            <w:tcW w:w="2835" w:type="dxa"/>
+          </w:tcPr>
+          <w:p>
+            <w:pPr>
+              <w:jc w:val="center"/>
+            </w:pPr>
+            <w:proofErr w:type="gramStart"/>
+            <w:r>
+              <w:t>(!</w:t>
+            </w:r>
+            <w:proofErr w:type="spellStart"/>
+            <w:r>
+              <w:t>resetn</w:t>
+            </w:r>
+            <w:proofErr w:type="spellEnd"/>
+            <w:proofErr w:type="gramEnd"/>
+            <w:r>
+              <w:t>)</w:t>
+            </w:r>
+          </w:p>
+        </w:tc>
+      </w:tr>
+      <w:tr>
+        <w:trPr>
+          <w:jc w:val="center"/>
+        </w:trPr>
+        <w:tc>
+          <w:tcPr>
+            <w:tcW w:w="2547" w:type="dxa"/>
+          </w:tcPr>
+          <w:p>
+            <w:pPr>
+              <w:jc w:val="center"/>
+            </w:pPr>
+            <w:r>
+              <w:t>S_LOAD_C</w:t>
+            </w:r>
+          </w:p>
+        </w:tc>
+        <w:tc>
+          <w:tcPr>
+            <w:tcW w:w="2835" w:type="dxa"/>
+          </w:tcPr>
+          <w:p>
+            <w:pPr>
+              <w:jc w:val="center"/>
+            </w:pPr>
+            <w:r>
+              <w:t>S_LOAD_C_WAIT</w:t>
+            </w:r>
+          </w:p>
+        </w:tc>
+        <w:tc>
+          <w:tcPr>
+            <w:tcW w:w="2835" w:type="dxa"/>
+          </w:tcPr>
+          <w:p>
+            <w:pPr>
+              <w:jc w:val="center"/>
+            </w:pPr>
+            <w:r>
+              <w:t>(go</w:t>
+            </w:r>
+            <w:r>
+              <w:t>)(</w:t>
+            </w:r>
+            <w:proofErr w:type="spellStart"/>
+            <w:r>
+              <w:t>resetn</w:t>
+            </w:r>
+            <w:proofErr w:type="spellEnd"/>
+            <w:r>
+              <w:t>)</w:t>
+            </w:r>
+          </w:p>
+        </w:tc>
+      </w:tr>
+      <w:tr>
+        <w:trPr>
+          <w:jc w:val="center"/>
+        </w:trPr>
+        <w:tc>
+          <w:tcPr>
+            <w:tcW w:w="2547" w:type="dxa"/>
+          </w:tcPr>
+          <w:p>
+            <w:pPr>
+              <w:jc w:val="center"/>
+            </w:pPr>
+            <w:r>
+              <w:t>S_LOAD_C</w:t>
+            </w:r>
+          </w:p>
+        </w:tc>
+        <w:tc>
+          <w:tcPr>
+            <w:tcW w:w="2835" w:type="dxa"/>
+          </w:tcPr>
+          <w:p>
+            <w:pPr>
+              <w:jc w:val="center"/>
+            </w:pPr>
+            <w:r>
+              <w:t>S_LOAD_C</w:t>
+            </w:r>
+          </w:p>
+        </w:tc>
+        <w:tc>
+          <w:tcPr>
+            <w:tcW w:w="2835" w:type="dxa"/>
+          </w:tcPr>
+          <w:p>
+            <w:pPr>
+              <w:jc w:val="center"/>
+            </w:pPr>
+            <w:proofErr w:type="gramStart"/>
+            <w:r>
+              <w:t>(!go</w:t>
+            </w:r>
+            <w:proofErr w:type="gramEnd"/>
+            <w:r>
+              <w:t>)(</w:t>
+            </w:r>
+            <w:proofErr w:type="spellStart"/>
+            <w:r>
+              <w:t>resetn</w:t>
+            </w:r>
+            <w:proofErr w:type="spellEnd"/>
+            <w:r>
+              <w:t>)</w:t>
+            </w:r>
+          </w:p>
+        </w:tc>
+      </w:tr>
+      <w:tr>
+        <w:trPr>
+          <w:jc w:val="center"/>
+        </w:trPr>
+        <w:tc>
+          <w:tcPr>
+            <w:tcW w:w="2547" w:type="dxa"/>
+          </w:tcPr>
+          <w:p>
+            <w:pPr>
+              <w:jc w:val="center"/>
+            </w:pPr>
+            <w:r>
+              <w:t>S_LOAD_C</w:t>
+            </w:r>
+          </w:p>
+        </w:tc>
+        <w:tc>
+          <w:tcPr>
+            <w:tcW w:w="2835" w:type="dxa"/>
+          </w:tcPr>
+          <w:p>
+            <w:pPr>
+              <w:jc w:val="center"/>
+            </w:pPr>
+            <w:r>
+              <w:t>S_LOAD_A</w:t>
+            </w:r>
+          </w:p>
+        </w:tc>
+        <w:tc>
+          <w:tcPr>
+            <w:tcW w:w="2835" w:type="dxa"/>
+          </w:tcPr>
+          <w:p>
+            <w:pPr>
+              <w:jc w:val="center"/>
+            </w:pPr>
+            <w:proofErr w:type="gramStart"/>
+            <w:r>
+              <w:t>(!</w:t>
+            </w:r>
+            <w:proofErr w:type="spellStart"/>
+            <w:r>
+              <w:t>resetn</w:t>
+            </w:r>
+            <w:proofErr w:type="spellEnd"/>
+            <w:proofErr w:type="gramEnd"/>
+            <w:r>
+              <w:t>)</w:t>
+            </w:r>
+          </w:p>
+        </w:tc>
+      </w:tr>
+      <w:tr>
+        <w:trPr>
+          <w:jc w:val="center"/>
+        </w:trPr>
+        <w:tc>
+          <w:tcPr>
+            <w:tcW w:w="2547" w:type="dxa"/>
+          </w:tcPr>
+          <w:p>
+            <w:pPr>
+              <w:jc w:val="center"/>
+            </w:pPr>
+            <w:r>
+              <w:t>S_LOAD_C_WAIT</w:t>
+            </w:r>
+          </w:p>
+        </w:tc>
+        <w:tc>
+          <w:tcPr>
+            <w:tcW w:w="2835" w:type="dxa"/>
+          </w:tcPr>
+          <w:p>
+            <w:pPr>
+              <w:jc w:val="center"/>
+            </w:pPr>
+            <w:r>
+              <w:t>S_LOAD_X</w:t>
+            </w:r>
+          </w:p>
+        </w:tc>
+        <w:tc>
+          <w:tcPr>
+            <w:tcW w:w="2835" w:type="dxa"/>
+          </w:tcPr>
+          <w:p>
+            <w:pPr>
+              <w:jc w:val="center"/>
+            </w:pPr>
+            <w:proofErr w:type="gramStart"/>
+            <w:r>
+              <w:t>(!go</w:t>
+            </w:r>
+            <w:proofErr w:type="gramEnd"/>
+            <w:r>
+              <w:t>)(</w:t>
+            </w:r>
+            <w:proofErr w:type="spellStart"/>
+            <w:r>
+              <w:t>resetn</w:t>
+            </w:r>
+            <w:proofErr w:type="spellEnd"/>
+            <w:r>
+              <w:t>)</w:t>
+            </w:r>
+          </w:p>
+        </w:tc>
+      </w:tr>
+      <w:tr>
+        <w:trPr>
+          <w:jc w:val="center"/>
+        </w:trPr>
+        <w:tc>
+          <w:tcPr>
+            <w:tcW w:w="2547" w:type="dxa"/>
+          </w:tcPr>
+          <w:p>
+            <w:pPr>
+              <w:jc w:val="center"/>
+            </w:pPr>
+            <w:r>
+              <w:t>S_LOAD_C_WAIT</w:t>
+            </w:r>
+          </w:p>
+        </w:tc>
+        <w:tc>
+          <w:tcPr>
+            <w:tcW w:w="2835" w:type="dxa"/>
+          </w:tcPr>
+          <w:p>
+            <w:pPr>
+              <w:jc w:val="center"/>
+            </w:pPr>
+            <w:r>
+              <w:t>S_LOAD_C_WAIT</w:t>
+            </w:r>
+          </w:p>
+        </w:tc>
+        <w:tc>
+          <w:tcPr>
+            <w:tcW w:w="2835" w:type="dxa"/>
+          </w:tcPr>
+          <w:p>
+            <w:pPr>
+              <w:jc w:val="center"/>
+            </w:pPr>
+            <w:r>
+              <w:t>(go</w:t>
+            </w:r>
+            <w:r>
+              <w:t>)(</w:t>
+            </w:r>
+            <w:proofErr w:type="spellStart"/>
+            <w:r>
+              <w:t>resetn</w:t>
+            </w:r>
+            <w:proofErr w:type="spellEnd"/>
+            <w:r>
+              <w:t>)</w:t>
+            </w:r>
+          </w:p>
+        </w:tc>
+      </w:tr>
+      <w:tr>
+        <w:trPr>
+          <w:jc w:val="center"/>
+        </w:trPr>
+        <w:tc>
+          <w:tcPr>
+            <w:tcW w:w="2547" w:type="dxa"/>
+          </w:tcPr>
+          <w:p>
+            <w:pPr>
+              <w:jc w:val="center"/>
+            </w:pPr>
+            <w:r>
+              <w:t>S_LOAD_C_WAIT</w:t>
+            </w:r>
+          </w:p>
+        </w:tc>
+        <w:tc>
+          <w:tcPr>
+            <w:tcW w:w="2835" w:type="dxa"/>
+          </w:tcPr>
+          <w:p>
+            <w:pPr>
+              <w:jc w:val="center"/>
+            </w:pPr>
+            <w:r>
+              <w:t>S_LOAD_A</w:t>
+            </w:r>
+          </w:p>
+        </w:tc>
+        <w:tc>
+          <w:tcPr>
+            <w:tcW w:w="2835" w:type="dxa"/>
+          </w:tcPr>
+          <w:p>
+            <w:pPr>
+              <w:jc w:val="center"/>
+            </w:pPr>
+            <w:proofErr w:type="gramStart"/>
+            <w:r>
+              <w:t>(!</w:t>
+            </w:r>
+            <w:proofErr w:type="spellStart"/>
+            <w:r>
+              <w:t>resetn</w:t>
+            </w:r>
+            <w:proofErr w:type="spellEnd"/>
+            <w:proofErr w:type="gramEnd"/>
+            <w:r>
+              <w:t>)</w:t>
+            </w:r>
+          </w:p>
+        </w:tc>
+      </w:tr>
+      <w:tr>
+        <w:trPr>
+          <w:jc w:val="center"/>
+        </w:trPr>
+        <w:tc>
+          <w:tcPr>
+            <w:tcW w:w="2547" w:type="dxa"/>
+          </w:tcPr>
+          <w:p>
+            <w:pPr>
+              <w:jc w:val="center"/>
+            </w:pPr>
+            <w:r>
+              <w:t>S_LOAD_X</w:t>
+            </w:r>
+          </w:p>
+        </w:tc>
+        <w:tc>
+          <w:tcPr>
+            <w:tcW w:w="2835" w:type="dxa"/>
+          </w:tcPr>
+          <w:p>
+            <w:pPr>
+              <w:jc w:val="center"/>
+            </w:pPr>
+            <w:r>
+              <w:t>S_LOAD_X_WAIT</w:t>
+            </w:r>
+          </w:p>
+        </w:tc>
+        <w:tc>
+          <w:tcPr>
+            <w:tcW w:w="2835" w:type="dxa"/>
+          </w:tcPr>
+          <w:p>
+            <w:pPr>
+              <w:jc w:val="center"/>
+            </w:pPr>
+            <w:r>
+              <w:t>(go</w:t>
+            </w:r>
+            <w:r>
+              <w:t>)(</w:t>
+            </w:r>
+            <w:proofErr w:type="spellStart"/>
+            <w:r>
+              <w:t>resetn</w:t>
+            </w:r>
+            <w:proofErr w:type="spellEnd"/>
+            <w:r>
+              <w:t>)</w:t>
+            </w:r>
+          </w:p>
+        </w:tc>
+      </w:tr>
+      <w:tr>
+        <w:trPr>
+          <w:jc w:val="center"/>
+        </w:trPr>
+        <w:tc>
+          <w:tcPr>
+            <w:tcW w:w="2547" w:type="dxa"/>
+          </w:tcPr>
+          <w:p>
+            <w:pPr>
+              <w:jc w:val="center"/>
+            </w:pPr>
+            <w:r>
+              <w:t>S_LOAD_X</w:t>
+            </w:r>
+          </w:p>
+        </w:tc>
+        <w:tc>
+          <w:tcPr>
+            <w:tcW w:w="2835" w:type="dxa"/>
+          </w:tcPr>
+          <w:p>
+            <w:pPr>
+              <w:jc w:val="center"/>
+            </w:pPr>
+            <w:r>
+              <w:t>S_LOAD_X</w:t>
+            </w:r>
+          </w:p>
+        </w:tc>
+        <w:tc>
+          <w:tcPr>
+            <w:tcW w:w="2835" w:type="dxa"/>
+          </w:tcPr>
+          <w:p>
+            <w:pPr>
+              <w:jc w:val="center"/>
+            </w:pPr>
+            <w:proofErr w:type="gramStart"/>
+            <w:r>
+              <w:t>(!go</w:t>
+            </w:r>
+            <w:proofErr w:type="gramEnd"/>
+            <w:r>
+              <w:t>)(</w:t>
+            </w:r>
+            <w:proofErr w:type="spellStart"/>
+            <w:r>
+              <w:t>resetn</w:t>
+            </w:r>
+            <w:proofErr w:type="spellEnd"/>
+            <w:r>
+              <w:t>)</w:t>
+            </w:r>
+          </w:p>
+        </w:tc>
+      </w:tr>
+      <w:tr>
+        <w:trPr>
+          <w:jc w:val="center"/>
+        </w:trPr>
+        <w:tc>
+          <w:tcPr>
+            <w:tcW w:w="2547" w:type="dxa"/>
+          </w:tcPr>
+          <w:p>
+            <w:pPr>
+              <w:jc w:val="center"/>
+            </w:pPr>
+            <w:r>
+              <w:t>S_LOAD_X</w:t>
+            </w:r>
+          </w:p>
+        </w:tc>
+        <w:tc>
+          <w:tcPr>
+            <w:tcW w:w="2835" w:type="dxa"/>
+          </w:tcPr>
+          <w:p>
+            <w:pPr>
+              <w:jc w:val="center"/>
+            </w:pPr>
+            <w:r>
+              <w:t>S_LOAD_A</w:t>
+            </w:r>
+          </w:p>
+        </w:tc>
+        <w:tc>
+          <w:tcPr>
+            <w:tcW w:w="2835" w:type="dxa"/>
+          </w:tcPr>
+          <w:p>
+            <w:pPr>
+              <w:jc w:val="center"/>
+            </w:pPr>
+            <w:proofErr w:type="gramStart"/>
+            <w:r>
+              <w:t>(!</w:t>
+            </w:r>
+            <w:proofErr w:type="spellStart"/>
+            <w:r>
+              <w:t>resetn</w:t>
+            </w:r>
+            <w:proofErr w:type="spellEnd"/>
+            <w:proofErr w:type="gramEnd"/>
+            <w:r>
+              <w:t>)</w:t>
+            </w:r>
+          </w:p>
+        </w:tc>
+      </w:tr>
+      <w:tr>
+        <w:trPr>
+          <w:jc w:val="center"/>
+        </w:trPr>
+        <w:tc>
+          <w:tcPr>
+            <w:tcW w:w="2547" w:type="dxa"/>
+          </w:tcPr>
+          <w:p>
+            <w:pPr>
+              <w:jc w:val="center"/>
+            </w:pPr>
+            <w:r>
+              <w:t>S_LOAD_X_WAIT</w:t>
+            </w:r>
+          </w:p>
+        </w:tc>
+        <w:tc>
+          <w:tcPr>
+            <w:tcW w:w="2835" w:type="dxa"/>
+          </w:tcPr>
+          <w:p>
+            <w:pPr>
+              <w:jc w:val="center"/>
+            </w:pPr>
+            <w:r>
+              <w:t>S_LOAD_X_WAIT</w:t>
+            </w:r>
+          </w:p>
+        </w:tc>
+        <w:tc>
+          <w:tcPr>
+            <w:tcW w:w="2835" w:type="dxa"/>
+          </w:tcPr>
+          <w:p>
+            <w:pPr>
+              <w:jc w:val="center"/>
+            </w:pPr>
+            <w:r>
+              <w:t>(go</w:t>
+            </w:r>
+            <w:r>
+              <w:t>)(</w:t>
+            </w:r>
+            <w:proofErr w:type="spellStart"/>
+            <w:r>
+              <w:t>resetn</w:t>
+            </w:r>
+            <w:proofErr w:type="spellEnd"/>
+            <w:r>
+              <w:t>)</w:t>
+            </w:r>
+          </w:p>
+        </w:tc>
+      </w:tr>
+      <w:tr>
+        <w:trPr>
+          <w:jc w:val="center"/>
+        </w:trPr>
+        <w:tc>
+          <w:tcPr>
+            <w:tcW w:w="2547" w:type="dxa"/>
+          </w:tcPr>
+          <w:p>
+            <w:pPr>
+              <w:jc w:val="center"/>
+            </w:pPr>
+            <w:r>
+              <w:t>S_LOAD_X_WAIT</w:t>
+            </w:r>
+          </w:p>
+        </w:tc>
+        <w:tc>
+          <w:tcPr>
+            <w:tcW w:w="2835" w:type="dxa"/>
+          </w:tcPr>
+          <w:p>
+            <w:pPr>
+              <w:jc w:val="center"/>
+            </w:pPr>
+            <w:r>
+              <w:t>S_CYCLE_0</w:t>
+            </w:r>
+          </w:p>
+        </w:tc>
+        <w:tc>
+          <w:tcPr>
+            <w:tcW w:w="2835" w:type="dxa"/>
+          </w:tcPr>
+          <w:p>
+            <w:pPr>
+              <w:jc w:val="center"/>
+            </w:pPr>
+            <w:proofErr w:type="gramStart"/>
+            <w:r>
+              <w:t>(!go</w:t>
+            </w:r>
+            <w:proofErr w:type="gramEnd"/>
+            <w:r>
+              <w:t>)(</w:t>
+            </w:r>
+            <w:proofErr w:type="spellStart"/>
+            <w:r>
+              <w:t>resetn</w:t>
+            </w:r>
+            <w:proofErr w:type="spellEnd"/>
+            <w:r>
+              <w:t>)</w:t>
+            </w:r>
+          </w:p>
+        </w:tc>
+      </w:tr>
+      <w:tr>
+        <w:trPr>
+          <w:jc w:val="center"/>
+        </w:trPr>
+        <w:tc>
+          <w:tcPr>
+            <w:tcW w:w="2547" w:type="dxa"/>
+          </w:tcPr>
+          <w:p>
+            <w:pPr>
+              <w:jc w:val="center"/>
+            </w:pPr>
+            <w:r>
+              <w:t>S_LOAD_X_WAIT</w:t>
+            </w:r>
+          </w:p>
+        </w:tc>
+        <w:tc>
+          <w:tcPr>
+            <w:tcW w:w="2835" w:type="dxa"/>
+          </w:tcPr>
+          <w:p>
+            <w:pPr>
+              <w:jc w:val="center"/>
+            </w:pPr>
+            <w:r>
+              <w:t>S_LOAD_A</w:t>
+            </w:r>
+          </w:p>
+        </w:tc>
+        <w:tc>
+          <w:tcPr>
+            <w:tcW w:w="2835" w:type="dxa"/>
+          </w:tcPr>
+          <w:p>
+            <w:pPr>
+              <w:jc w:val="center"/>
+            </w:pPr>
+            <w:proofErr w:type="gramStart"/>
+            <w:r>
+              <w:t>(!</w:t>
+            </w:r>
+            <w:proofErr w:type="spellStart"/>
+            <w:r>
+              <w:t>resetn</w:t>
+            </w:r>
+            <w:proofErr w:type="spellEnd"/>
+            <w:proofErr w:type="gramEnd"/>
+            <w:r>
+              <w:t>)</w:t>
+            </w:r>
+          </w:p>
+        </w:tc>
+      </w:tr>
+    </w:tbl>
+    <w:p>
+      <w:pPr>
+        <w:jc w:val="center"/>
+      </w:pPr>
     </w:p>
     <w:sectPr>
-      <w:pgSz w:w="15840" w:h="12240" w:orient="landscape"/>
+      <w:pgSz w:w="12240" w:h="15840"/>
       <w:pgMar w:top="1440" w:right="1440" w:bottom="1440" w:left="1440" w:header="708" w:footer="708" w:gutter="0"/>
       <w:cols w:space="708"/>
       <w:docGrid w:linePitch="360"/>
@@ -2398,6 +4348,34 @@
     <w:semiHidden/>
     <w:unhideWhenUsed/>
   </w:style>
+  <w:style w:type="table" w:styleId="TableGrid">
+    <w:name w:val="Table Grid"/>
+    <w:basedOn w:val="TableNormal"/>
+    <w:uiPriority w:val="39"/>
+    <w:rsid w:val="00C42E8C"/>
+    <w:pPr>
+      <w:spacing w:after="0" w:line="240" w:lineRule="auto"/>
+    </w:pPr>
+    <w:tblPr>
+      <w:tblBorders>
+        <w:top w:val="single" w:sz="4" w:space="0" w:color="auto"/>
+        <w:left w:val="single" w:sz="4" w:space="0" w:color="auto"/>
+        <w:bottom w:val="single" w:sz="4" w:space="0" w:color="auto"/>
+        <w:right w:val="single" w:sz="4" w:space="0" w:color="auto"/>
+        <w:insideH w:val="single" w:sz="4" w:space="0" w:color="auto"/>
+        <w:insideV w:val="single" w:sz="4" w:space="0" w:color="auto"/>
+      </w:tblBorders>
+    </w:tblPr>
+  </w:style>
+  <w:style w:type="paragraph" w:styleId="NoSpacing">
+    <w:name w:val="No Spacing"/>
+    <w:uiPriority w:val="1"/>
+    <w:qFormat/>
+    <w:rsid w:val="004B5671"/>
+    <w:pPr>
+      <w:spacing w:after="0" w:line="240" w:lineRule="auto"/>
+    </w:pPr>
+  </w:style>
 </w:styles>
 </file>
 

</xml_diff>